<commit_message>
Added missing test project to Git Refactored SQLRepository CHanges data samble to make clear the relationship between the persons.
</commit_message>
<xml_diff>
--- a/Genoom.Simpsons/doc/Genoom Simpsons Family Tree.docx
+++ b/Genoom.Simpsons/doc/Genoom Simpsons Family Tree.docx
@@ -508,8 +508,6 @@
       <w:pPr>
         <w:pStyle w:val="Heading2"/>
       </w:pPr>
-      <w:bookmarkStart w:id="0" w:name="_GoBack"/>
-      <w:bookmarkEnd w:id="0"/>
       <w:r>
         <w:t>Logic and Code strategy</w:t>
       </w:r>
@@ -596,7 +594,13 @@
         <w:t>Data access repository</w:t>
       </w:r>
       <w:r>
-        <w:t xml:space="preserve">: to access the data here due to the topics discussed above, we could use a strategy pattern so we can access the data on SQL Server and </w:t>
+        <w:t xml:space="preserve">: to access the data here due to the topics discussed above, we could use a strategy </w:t>
+      </w:r>
+      <w:r>
+        <w:t xml:space="preserve">like </w:t>
+      </w:r>
+      <w:r>
+        <w:t xml:space="preserve">pattern so we can access the data on SQL Server and </w:t>
       </w:r>
       <w:proofErr w:type="spellStart"/>
       <w:r>
@@ -680,10 +684,51 @@
             <v:imagedata r:id="rId5" o:title=""/>
             <w10:wrap type="square"/>
           </v:shape>
-          <o:OLEObject Type="Embed" ProgID="Visio.Drawing.15" ShapeID="_x0000_s1026" DrawAspect="Content" ObjectID="_1551730723" r:id="rId6"/>
+          <o:OLEObject Type="Embed" ProgID="Visio.Drawing.15" ShapeID="_x0000_s1026" DrawAspect="Content" ObjectID="_1551824950" r:id="rId6"/>
         </w:object>
       </w:r>
     </w:p>
+    <w:p/>
+    <w:p/>
+    <w:p/>
+    <w:p>
+      <w:r>
+        <w:br w:type="page"/>
+      </w:r>
+    </w:p>
+    <w:p>
+      <w:pPr>
+        <w:pStyle w:val="Heading2"/>
+      </w:pPr>
+      <w:r>
+        <w:lastRenderedPageBreak/>
+        <w:t xml:space="preserve">For the SQL project: </w:t>
+      </w:r>
+    </w:p>
+    <w:p>
+      <w:r>
+        <w:t>We use Dapper instead of SQL Server,</w:t>
+      </w:r>
+    </w:p>
+    <w:p>
+      <w:r>
+        <w:t>It’s a lightweight OR</w:t>
+      </w:r>
+      <w:bookmarkStart w:id="0" w:name="_GoBack"/>
+      <w:bookmarkEnd w:id="0"/>
+      <w:r>
+        <w:t>M and has better performance than EF.</w:t>
+      </w:r>
+    </w:p>
+    <w:p/>
+    <w:p/>
+    <w:p/>
+    <w:p/>
+    <w:p/>
+    <w:p/>
+    <w:p/>
+    <w:p/>
+    <w:p/>
     <w:sectPr>
       <w:pgSz w:w="11906" w:h="16838"/>
       <w:pgMar w:top="1417" w:right="1701" w:bottom="1417" w:left="1701" w:header="708" w:footer="708" w:gutter="0"/>

</xml_diff>

<commit_message>
Updated documentation Updated README getting started
</commit_message>
<xml_diff>
--- a/Genoom.Simpsons/doc/Genoom Simpsons Family Tree.docx
+++ b/Genoom.Simpsons/doc/Genoom Simpsons Family Tree.docx
@@ -1264,7 +1264,7 @@
             <v:imagedata r:id="rId6" o:title=""/>
             <w10:wrap type="square"/>
           </v:shape>
-          <o:OLEObject Type="Embed" ProgID="Visio.Drawing.15" ShapeID="_x0000_s1028" DrawAspect="Content" ObjectID="_1552073828" r:id="rId7"/>
+          <o:OLEObject Type="Embed" ProgID="Visio.Drawing.15" ShapeID="_x0000_s1028" DrawAspect="Content" ObjectID="_1552081626" r:id="rId7"/>
         </w:object>
       </w:r>
     </w:p>
@@ -1431,13 +1431,7 @@
         <w:pStyle w:val="ListParagraph"/>
       </w:pPr>
       <w:r>
-        <w:t>The original was: “</w:t>
-      </w:r>
-      <w:r>
-        <w:t>The person must already have a partner and the partner id must also be supplied</w:t>
-      </w:r>
-      <w:r>
-        <w:t>”.</w:t>
+        <w:t>The original was: “The person must already have a partner and the partner id must also be supplied”.</w:t>
       </w:r>
     </w:p>
     <w:p>
@@ -1622,8 +1616,6 @@
           <w:b/>
         </w:rPr>
       </w:pPr>
-      <w:bookmarkStart w:id="0" w:name="_GoBack"/>
-      <w:bookmarkEnd w:id="0"/>
     </w:p>
     <w:p>
       <w:pPr>
@@ -1794,7 +1786,123 @@
         </w:r>
       </w:hyperlink>
     </w:p>
-    <w:p/>
+    <w:p>
+      <w:pPr>
+        <w:pStyle w:val="Heading2"/>
+      </w:pPr>
+      <w:bookmarkStart w:id="0" w:name="_GoBack"/>
+      <w:bookmarkEnd w:id="0"/>
+      <w:r>
+        <w:t>Data interpretation</w:t>
+      </w:r>
+    </w:p>
+    <w:p>
+      <w:r>
+        <w:t>Currently we return some values still as integers, instead of string</w:t>
+      </w:r>
+      <w:r>
+        <w:t>s</w:t>
+      </w:r>
+      <w:r>
+        <w:t>:</w:t>
+      </w:r>
+    </w:p>
+    <w:p>
+      <w:pPr>
+        <w:pStyle w:val="ListParagraph"/>
+        <w:numPr>
+          <w:ilvl w:val="0"/>
+          <w:numId w:val="1"/>
+        </w:numPr>
+      </w:pPr>
+      <w:r>
+        <w:t>Sex</w:t>
+      </w:r>
+    </w:p>
+    <w:p>
+      <w:pPr>
+        <w:pStyle w:val="ListParagraph"/>
+        <w:numPr>
+          <w:ilvl w:val="1"/>
+          <w:numId w:val="1"/>
+        </w:numPr>
+      </w:pPr>
+      <w:r>
+        <w:t>Male: 0</w:t>
+      </w:r>
+    </w:p>
+    <w:p>
+      <w:pPr>
+        <w:pStyle w:val="ListParagraph"/>
+        <w:numPr>
+          <w:ilvl w:val="1"/>
+          <w:numId w:val="1"/>
+        </w:numPr>
+      </w:pPr>
+      <w:r>
+        <w:t>Female: 1</w:t>
+      </w:r>
+    </w:p>
+    <w:p>
+      <w:pPr>
+        <w:pStyle w:val="ListParagraph"/>
+        <w:numPr>
+          <w:ilvl w:val="0"/>
+          <w:numId w:val="1"/>
+        </w:numPr>
+      </w:pPr>
+      <w:r>
+        <w:t>Relationship</w:t>
+      </w:r>
+    </w:p>
+    <w:p>
+      <w:pPr>
+        <w:pStyle w:val="ListParagraph"/>
+        <w:numPr>
+          <w:ilvl w:val="1"/>
+          <w:numId w:val="1"/>
+        </w:numPr>
+      </w:pPr>
+      <w:r>
+        <w:t>Partner: 0</w:t>
+      </w:r>
+    </w:p>
+    <w:p>
+      <w:pPr>
+        <w:pStyle w:val="ListParagraph"/>
+        <w:numPr>
+          <w:ilvl w:val="1"/>
+          <w:numId w:val="1"/>
+        </w:numPr>
+      </w:pPr>
+      <w:r>
+        <w:t>Parent: 1</w:t>
+      </w:r>
+    </w:p>
+    <w:p>
+      <w:pPr>
+        <w:pStyle w:val="ListParagraph"/>
+        <w:numPr>
+          <w:ilvl w:val="1"/>
+          <w:numId w:val="1"/>
+        </w:numPr>
+      </w:pPr>
+      <w:r>
+        <w:t>Sibling: 2</w:t>
+      </w:r>
+    </w:p>
+    <w:p>
+      <w:pPr>
+        <w:pStyle w:val="ListParagraph"/>
+        <w:numPr>
+          <w:ilvl w:val="1"/>
+          <w:numId w:val="1"/>
+        </w:numPr>
+      </w:pPr>
+      <w:r>
+        <w:t>Child: 3</w:t>
+      </w:r>
+    </w:p>
     <w:p>
       <w:pPr>
         <w:pStyle w:val="Heading2"/>
@@ -3558,21 +3666,6 @@
           <w:lang w:val="es-ES" w:eastAsia="es-ES"/>
         </w:rPr>
         <w:t>}</w:t>
-      </w:r>
-    </w:p>
-    <w:p/>
-    <w:p/>
-    <w:p>
-      <w:pPr>
-        <w:rPr>
-          <w:rFonts w:asciiTheme="majorHAnsi" w:eastAsiaTheme="majorEastAsia" w:hAnsiTheme="majorHAnsi" w:cstheme="majorBidi"/>
-          <w:color w:val="2F5496" w:themeColor="accent1" w:themeShade="BF"/>
-          <w:sz w:val="26"/>
-          <w:szCs w:val="26"/>
-        </w:rPr>
-      </w:pPr>
-      <w:r>
-        <w:br w:type="page"/>
       </w:r>
     </w:p>
     <w:p>

</xml_diff>